<commit_message>
update meeting document db server
</commit_message>
<xml_diff>
--- a/Meeting document/PTDUW.docx
+++ b/Meeting document/PTDUW.docx
@@ -186,154 +186,155 @@
           <w:numId w:val="1"/>
         </w:numPr>
       </w:pPr>
-      <w:proofErr w:type="spellStart"/>
-      <w:r>
-        <w:t>mongodb</w:t>
-      </w:r>
-      <w:proofErr w:type="spellEnd"/>
-    </w:p>
-    <w:p/>
-    <w:p>
-      <w:pPr>
-        <w:pStyle w:val="ListParagraph"/>
-        <w:numPr>
-          <w:ilvl w:val="0"/>
-          <w:numId w:val="1"/>
-        </w:numPr>
-      </w:pPr>
-      <w:r>
-        <w:t xml:space="preserve">app.js </w:t>
-      </w:r>
-      <w:proofErr w:type="spellStart"/>
-      <w:r>
-        <w:t>gửi</w:t>
-      </w:r>
-      <w:proofErr w:type="spellEnd"/>
-      <w:r>
-        <w:t xml:space="preserve"> </w:t>
-      </w:r>
-      <w:proofErr w:type="spellStart"/>
-      <w:r>
-        <w:t>nhận</w:t>
-      </w:r>
-      <w:proofErr w:type="spellEnd"/>
-      <w:r>
-        <w:t xml:space="preserve"> request</w:t>
-      </w:r>
-    </w:p>
-    <w:p>
-      <w:pPr>
-        <w:pStyle w:val="ListParagraph"/>
-      </w:pPr>
-    </w:p>
-    <w:p>
-      <w:pPr>
-        <w:pStyle w:val="ListParagraph"/>
-        <w:numPr>
-          <w:ilvl w:val="0"/>
-          <w:numId w:val="1"/>
-        </w:numPr>
-      </w:pPr>
-      <w:r>
-        <w:t xml:space="preserve">Frontend: html </w:t>
-      </w:r>
-      <w:proofErr w:type="spellStart"/>
-      <w:r>
-        <w:t>css</w:t>
-      </w:r>
-      <w:proofErr w:type="spellEnd"/>
-    </w:p>
-    <w:p>
-      <w:pPr>
-        <w:pStyle w:val="ListParagraph"/>
-      </w:pPr>
-    </w:p>
-    <w:p>
-      <w:pPr>
-        <w:pStyle w:val="ListParagraph"/>
-        <w:numPr>
-          <w:ilvl w:val="0"/>
-          <w:numId w:val="1"/>
-        </w:numPr>
-      </w:pPr>
-      <w:r>
-        <w:t>Templates</w:t>
-      </w:r>
-    </w:p>
-    <w:p>
-      <w:pPr>
-        <w:pStyle w:val="ListParagraph"/>
-        <w:numPr>
-          <w:ilvl w:val="1"/>
-          <w:numId w:val="1"/>
-        </w:numPr>
-      </w:pPr>
-      <w:proofErr w:type="spellStart"/>
-      <w:r>
-        <w:t>Danh</w:t>
-      </w:r>
-      <w:proofErr w:type="spellEnd"/>
-      <w:r>
-        <w:t xml:space="preserve"> </w:t>
-      </w:r>
-      <w:proofErr w:type="spellStart"/>
-      <w:r>
-        <w:t>sách</w:t>
-      </w:r>
-      <w:proofErr w:type="spellEnd"/>
-      <w:r>
-        <w:t xml:space="preserve"> </w:t>
-      </w:r>
-      <w:proofErr w:type="spellStart"/>
-      <w:r>
-        <w:t>bài</w:t>
-      </w:r>
-      <w:proofErr w:type="spellEnd"/>
-      <w:r>
-        <w:t xml:space="preserve"> </w:t>
-      </w:r>
-      <w:proofErr w:type="spellStart"/>
-      <w:r>
-        <w:t>viết</w:t>
-      </w:r>
-      <w:proofErr w:type="spellEnd"/>
-      <w:r>
-        <w:t xml:space="preserve">: </w:t>
-      </w:r>
-      <w:proofErr w:type="spellStart"/>
-      <w:r>
-        <w:t>trang</w:t>
-      </w:r>
-      <w:proofErr w:type="spellEnd"/>
-      <w:r>
-        <w:t xml:space="preserve"> </w:t>
-      </w:r>
-      <w:proofErr w:type="spellStart"/>
-      <w:r>
-        <w:t>chủ</w:t>
-      </w:r>
-      <w:proofErr w:type="spellEnd"/>
-      <w:r>
-        <w:t xml:space="preserve">, </w:t>
-      </w:r>
-      <w:proofErr w:type="spellStart"/>
-      <w:r>
-        <w:t>chuyên</w:t>
-      </w:r>
-      <w:proofErr w:type="spellEnd"/>
-      <w:r>
-        <w:t xml:space="preserve"> </w:t>
-      </w:r>
-      <w:proofErr w:type="spellStart"/>
-      <w:r>
-        <w:t>mục</w:t>
-      </w:r>
-      <w:proofErr w:type="spellEnd"/>
-      <w:r>
-        <w:t xml:space="preserve"> (Long)</w:t>
+      <w:r>
+        <w:t>MySQL</w:t>
+      </w:r>
+      <w:r>
+        <w:t>. DB server Port: 3306</w:t>
       </w:r>
       <w:bookmarkStart w:id="0" w:name="_GoBack"/>
       <w:bookmarkEnd w:id="0"/>
+    </w:p>
+    <w:p/>
+    <w:p>
+      <w:pPr>
+        <w:pStyle w:val="ListParagraph"/>
+        <w:numPr>
+          <w:ilvl w:val="0"/>
+          <w:numId w:val="1"/>
+        </w:numPr>
+      </w:pPr>
+      <w:r>
+        <w:t xml:space="preserve">app.js </w:t>
+      </w:r>
+      <w:proofErr w:type="spellStart"/>
+      <w:r>
+        <w:t>gửi</w:t>
+      </w:r>
+      <w:proofErr w:type="spellEnd"/>
+      <w:r>
+        <w:t xml:space="preserve"> </w:t>
+      </w:r>
+      <w:proofErr w:type="spellStart"/>
+      <w:r>
+        <w:t>nhận</w:t>
+      </w:r>
+      <w:proofErr w:type="spellEnd"/>
+      <w:r>
+        <w:t xml:space="preserve"> request</w:t>
+      </w:r>
+    </w:p>
+    <w:p>
+      <w:pPr>
+        <w:pStyle w:val="ListParagraph"/>
+      </w:pPr>
+    </w:p>
+    <w:p>
+      <w:pPr>
+        <w:pStyle w:val="ListParagraph"/>
+        <w:numPr>
+          <w:ilvl w:val="0"/>
+          <w:numId w:val="1"/>
+        </w:numPr>
+      </w:pPr>
+      <w:r>
+        <w:t xml:space="preserve">Frontend: html </w:t>
+      </w:r>
+      <w:proofErr w:type="spellStart"/>
+      <w:r>
+        <w:t>css</w:t>
+      </w:r>
+      <w:proofErr w:type="spellEnd"/>
+    </w:p>
+    <w:p>
+      <w:pPr>
+        <w:pStyle w:val="ListParagraph"/>
+      </w:pPr>
+    </w:p>
+    <w:p>
+      <w:pPr>
+        <w:pStyle w:val="ListParagraph"/>
+        <w:numPr>
+          <w:ilvl w:val="0"/>
+          <w:numId w:val="1"/>
+        </w:numPr>
+      </w:pPr>
+      <w:r>
+        <w:t>Templates</w:t>
+      </w:r>
+    </w:p>
+    <w:p>
+      <w:pPr>
+        <w:pStyle w:val="ListParagraph"/>
+        <w:numPr>
+          <w:ilvl w:val="1"/>
+          <w:numId w:val="1"/>
+        </w:numPr>
+      </w:pPr>
+      <w:proofErr w:type="spellStart"/>
+      <w:r>
+        <w:t>Danh</w:t>
+      </w:r>
+      <w:proofErr w:type="spellEnd"/>
+      <w:r>
+        <w:t xml:space="preserve"> </w:t>
+      </w:r>
+      <w:proofErr w:type="spellStart"/>
+      <w:r>
+        <w:t>sách</w:t>
+      </w:r>
+      <w:proofErr w:type="spellEnd"/>
+      <w:r>
+        <w:t xml:space="preserve"> </w:t>
+      </w:r>
+      <w:proofErr w:type="spellStart"/>
+      <w:r>
+        <w:t>bài</w:t>
+      </w:r>
+      <w:proofErr w:type="spellEnd"/>
+      <w:r>
+        <w:t xml:space="preserve"> </w:t>
+      </w:r>
+      <w:proofErr w:type="spellStart"/>
+      <w:r>
+        <w:t>viết</w:t>
+      </w:r>
+      <w:proofErr w:type="spellEnd"/>
+      <w:r>
+        <w:t xml:space="preserve">: </w:t>
+      </w:r>
+      <w:proofErr w:type="spellStart"/>
+      <w:r>
+        <w:t>trang</w:t>
+      </w:r>
+      <w:proofErr w:type="spellEnd"/>
+      <w:r>
+        <w:t xml:space="preserve"> </w:t>
+      </w:r>
+      <w:proofErr w:type="spellStart"/>
+      <w:r>
+        <w:t>chủ</w:t>
+      </w:r>
+      <w:proofErr w:type="spellEnd"/>
+      <w:r>
+        <w:t xml:space="preserve">, </w:t>
+      </w:r>
+      <w:proofErr w:type="spellStart"/>
+      <w:r>
+        <w:t>chuyên</w:t>
+      </w:r>
+      <w:proofErr w:type="spellEnd"/>
+      <w:r>
+        <w:t xml:space="preserve"> </w:t>
+      </w:r>
+      <w:proofErr w:type="spellStart"/>
+      <w:r>
+        <w:t>mục</w:t>
+      </w:r>
+      <w:proofErr w:type="spellEnd"/>
+      <w:r>
+        <w:t xml:space="preserve"> (Long)</w:t>
+      </w:r>
     </w:p>
     <w:p>
       <w:pPr>

</xml_diff>